<commit_message>
Database implemented and some changings to compalaintinfo and where it used
</commit_message>
<xml_diff>
--- a/User Data/Feburary/LHR/LB001-03-2021.docx
+++ b/User Data/Feburary/LHR/LB001-03-2021.docx
@@ -170,13 +170,8 @@
         <w:spacing w:line="240" w:lineRule="auto"/>
       </w:pPr>
       <w:r>
-        <w:t xml:space="preserve">                                                                                                                                                               </w:t>
-      </w:r>
-      <w:proofErr w:type="gramStart"/>
-      <w:r>
-        <w:t>COMPLAINT :</w:t>
-      </w:r>
-      <w:proofErr w:type="gramEnd"/>
+        <w:t xml:space="preserve">                                                                                                                                                               COMPLAINT :</w:t>
+      </w:r>
       <w:r>
         <w:t xml:space="preserve"> </w:t>
       </w:r>
@@ -208,10 +203,13 @@
     </w:p>
     <w:p>
       <w:pPr>
-        <w:spacing w:line="240" w:lineRule="auto"/>
+        <w:autoSpaceDE w:val="0"/>
+        <w:autoSpaceDN w:val="0"/>
+        <w:adjustRightInd w:val="0"/>
+        <w:spacing w:after="0" w:line="240" w:lineRule="auto"/>
       </w:pPr>
       <w:r>
-        <w:t>Bank Al Habib Ltd,</w:t>
+        <w:t>BANK AL-HABIB</w:t>
       </w:r>
     </w:p>
     <w:p>
@@ -230,7 +228,7 @@
           <w:rFonts w:cs="Calibri"/>
           <w:color w:val="000000"/>
         </w:rPr>
-        <w:t>Q,LHR ZONE</w:t>
+        <w:t>MALKLOAD ROAD,LHR ZONE</w:t>
       </w:r>
     </w:p>
     <w:p>
@@ -423,7 +421,7 @@
               <w:spacing w:line="240" w:lineRule="auto"/>
             </w:pPr>
             <w:r>
-              <w:t>q </w:t>
+              <w:t>Gas Charging ( upto to 2 Ton) Inverter AC Unit Unit </w:t>
             </w:r>
           </w:p>
         </w:tc>
@@ -453,7 +451,7 @@
               <w:jc w:val="center"/>
             </w:pPr>
             <w:r>
-              <w:t>12.0</w:t>
+              <w:t>4670.0</w:t>
             </w:r>
           </w:p>
         </w:tc>
@@ -468,7 +466,7 @@
               <w:jc w:val="center"/>
             </w:pPr>
             <w:r>
-              <w:t>12.0</w:t>
+              <w:t>4670.0</w:t>
             </w:r>
           </w:p>
         </w:tc>
@@ -508,7 +506,7 @@
               <w:spacing w:line="240" w:lineRule="auto"/>
             </w:pPr>
             <w:r>
-              <w:t>q </w:t>
+              <w:t>Monthly general Servicing (upto to 2 Ton) </w:t>
             </w:r>
           </w:p>
         </w:tc>
@@ -523,7 +521,7 @@
               <w:jc w:val="center"/>
             </w:pPr>
             <w:r>
-              <w:t>1</w:t>
+              <w:t>2</w:t>
             </w:r>
           </w:p>
         </w:tc>
@@ -538,7 +536,7 @@
               <w:jc w:val="center"/>
             </w:pPr>
             <w:r>
-              <w:t>12.0</w:t>
+              <w:t>300.0</w:t>
             </w:r>
           </w:p>
         </w:tc>
@@ -553,92 +551,7 @@
               <w:jc w:val="center"/>
             </w:pPr>
             <w:r>
-              <w:t>12.0</w:t>
-            </w:r>
-          </w:p>
-        </w:tc>
-      </w:tr>
-      <w:tr>
-        <w:trPr>
-          <w:trHeight w:val="144"/>
-        </w:trPr>
-        <w:tc>
-          <w:tcPr>
-            <w:tcW w:w="625" w:type="dxa"/>
-            <w:vAlign w:val="center"/>
-          </w:tcPr>
-          <w:p>
-            <w:pPr>
-              <w:spacing w:line="240" w:lineRule="auto"/>
-              <w:jc w:val="center"/>
-            </w:pPr>
-            <w:r>
-              <w:fldChar w:fldCharType="begin"/>
-            </w:r>
-            <w:r>
-              <w:instrText xml:space="preserve"> AUTONUM  \* Arabic </w:instrText>
-            </w:r>
-            <w:r>
-              <w:fldChar w:fldCharType="end"/>
-            </w:r>
-          </w:p>
-        </w:tc>
-        <w:tc>
-          <w:tcPr>
-            <w:tcW w:w="5111" w:type="dxa"/>
-            <w:vAlign w:val="center"/>
-          </w:tcPr>
-          <w:p>
-            <w:pPr>
-              <w:spacing w:line="240" w:lineRule="auto"/>
-            </w:pPr>
-            <w:r>
-              <w:t>q </w:t>
-            </w:r>
-          </w:p>
-        </w:tc>
-        <w:tc>
-          <w:tcPr>
-            <w:tcW w:w="1043" w:type="dxa"/>
-            <w:vAlign w:val="center"/>
-          </w:tcPr>
-          <w:p>
-            <w:pPr>
-              <w:spacing w:line="240" w:lineRule="auto"/>
-              <w:jc w:val="center"/>
-            </w:pPr>
-            <w:r>
-              <w:t>1</w:t>
-            </w:r>
-          </w:p>
-        </w:tc>
-        <w:tc>
-          <w:tcPr>
-            <w:tcW w:w="1251" w:type="dxa"/>
-            <w:vAlign w:val="center"/>
-          </w:tcPr>
-          <w:p>
-            <w:pPr>
-              <w:spacing w:line="240" w:lineRule="auto"/>
-              <w:jc w:val="center"/>
-            </w:pPr>
-            <w:r>
-              <w:t>12.0</w:t>
-            </w:r>
-          </w:p>
-        </w:tc>
-        <w:tc>
-          <w:tcPr>
-            <w:tcW w:w="1251" w:type="dxa"/>
-            <w:vAlign w:val="center"/>
-          </w:tcPr>
-          <w:p>
-            <w:pPr>
-              <w:spacing w:line="240" w:lineRule="auto"/>
-              <w:jc w:val="center"/>
-            </w:pPr>
-            <w:r>
-              <w:t>12.0</w:t>
+              <w:t>600.0</w:t>
             </w:r>
           </w:p>
         </w:tc>

</xml_diff>

<commit_message>
Generate Monthly Template completed  and url fixing in models
</commit_message>
<xml_diff>
--- a/User Data/Feburary/LHR/LB001-03-2021.docx
+++ b/User Data/Feburary/LHR/LB001-03-2021.docx
@@ -228,7 +228,7 @@
           <w:rFonts w:cs="Calibri"/>
           <w:color w:val="000000"/>
         </w:rPr>
-        <w:t>MALKLOAD ROAD,LHR ZONE</w:t>
+        <w:t>CHUMA,LHR ZONE</w:t>
       </w:r>
     </w:p>
     <w:p>
@@ -506,7 +506,7 @@
               <w:spacing w:line="240" w:lineRule="auto"/>
             </w:pPr>
             <w:r>
-              <w:t>Monthly general Servicing (upto to 2 Ton) </w:t>
+              <w:t>Gas flushing </w:t>
             </w:r>
           </w:p>
         </w:tc>
@@ -521,7 +521,7 @@
               <w:jc w:val="center"/>
             </w:pPr>
             <w:r>
-              <w:t>2</w:t>
+              <w:t>3</w:t>
             </w:r>
           </w:p>
         </w:tc>
@@ -536,7 +536,7 @@
               <w:jc w:val="center"/>
             </w:pPr>
             <w:r>
-              <w:t>300.0</w:t>
+              <w:t>0.0</w:t>
             </w:r>
           </w:p>
         </w:tc>
@@ -551,7 +551,7 @@
               <w:jc w:val="center"/>
             </w:pPr>
             <w:r>
-              <w:t>600.0</w:t>
+              <w:t>0.0</w:t>
             </w:r>
           </w:p>
         </w:tc>

</xml_diff>